<commit_message>
Minor Changes and Comments added in the code
</commit_message>
<xml_diff>
--- a/Docs/Midterm Report/HireHawkMidTermReport.docx
+++ b/Docs/Midterm Report/HireHawkMidTermReport.docx
@@ -348,8 +348,6 @@
         </w:rPr>
         <w:t xml:space="preserve">   </w:t>
       </w:r>
-      <w:bookmarkStart w:id="0" w:name="_GoBack"/>
-      <w:bookmarkEnd w:id="0"/>
       <w:r>
         <w:rPr>
           <w:b/>
@@ -1256,8 +1254,7 @@
       <w:pPr>
         <w:pStyle w:val="Heading5"/>
         <w:spacing w:before="0"/>
-        <w:ind w:left="372" w:right="1289"/>
-        <w:jc w:val="center"/>
+        <w:ind w:left="0" w:right="1289"/>
       </w:pPr>
     </w:p>
     <w:p>
@@ -4350,10 +4347,10 @@
           <w:sz w:val="49"/>
         </w:rPr>
       </w:pPr>
-      <w:bookmarkStart w:id="1" w:name="List_of_Figures"/>
-      <w:bookmarkStart w:id="2" w:name="_bookmark0"/>
+      <w:bookmarkStart w:id="0" w:name="List_of_Figures"/>
+      <w:bookmarkStart w:id="1" w:name="_bookmark0"/>
+      <w:bookmarkEnd w:id="0"/>
       <w:bookmarkEnd w:id="1"/>
-      <w:bookmarkEnd w:id="2"/>
       <w:r>
         <w:rPr>
           <w:b/>
@@ -5233,10 +5230,10 @@
         <w:spacing w:before="0"/>
         <w:jc w:val="center"/>
       </w:pPr>
-      <w:bookmarkStart w:id="3" w:name="List_of_Abbreviations"/>
-      <w:bookmarkStart w:id="4" w:name="_bookmark1"/>
+      <w:bookmarkStart w:id="2" w:name="List_of_Abbreviations"/>
+      <w:bookmarkStart w:id="3" w:name="_bookmark1"/>
+      <w:bookmarkEnd w:id="2"/>
       <w:bookmarkEnd w:id="3"/>
-      <w:bookmarkEnd w:id="4"/>
       <w:r>
         <w:t>List</w:t>
       </w:r>
@@ -7227,8 +7224,8 @@
           <w:sz w:val="36"/>
         </w:rPr>
       </w:pPr>
-      <w:bookmarkStart w:id="5" w:name="_bookmark2"/>
-      <w:bookmarkEnd w:id="5"/>
+      <w:bookmarkStart w:id="4" w:name="_bookmark2"/>
+      <w:bookmarkEnd w:id="4"/>
       <w:r>
         <w:rPr>
           <w:b/>
@@ -7275,10 +7272,10 @@
           <w:sz w:val="32"/>
         </w:rPr>
       </w:pPr>
-      <w:bookmarkStart w:id="6" w:name="Introduction"/>
-      <w:bookmarkStart w:id="7" w:name="_bookmark3"/>
+      <w:bookmarkStart w:id="5" w:name="Introduction"/>
+      <w:bookmarkStart w:id="6" w:name="_bookmark3"/>
+      <w:bookmarkEnd w:id="5"/>
       <w:bookmarkEnd w:id="6"/>
-      <w:bookmarkEnd w:id="7"/>
       <w:r>
         <w:rPr>
           <w:sz w:val="32"/>
@@ -8018,16 +8015,16 @@
       <w:r>
         <w:t>any</w:t>
       </w:r>
-      <w:bookmarkStart w:id="8" w:name="Problem_Statement"/>
+      <w:bookmarkStart w:id="7" w:name="Problem_Statement"/>
+      <w:bookmarkEnd w:id="7"/>
+      <w:r>
+        <w:rPr>
+          <w:spacing w:val="-58"/>
+        </w:rPr>
+        <w:t xml:space="preserve"> </w:t>
+      </w:r>
+      <w:bookmarkStart w:id="8" w:name="_bookmark4"/>
       <w:bookmarkEnd w:id="8"/>
-      <w:r>
-        <w:rPr>
-          <w:spacing w:val="-58"/>
-        </w:rPr>
-        <w:t xml:space="preserve"> </w:t>
-      </w:r>
-      <w:bookmarkStart w:id="9" w:name="_bookmark4"/>
-      <w:bookmarkEnd w:id="9"/>
       <w:r>
         <w:t>burdensome</w:t>
       </w:r>
@@ -8628,16 +8625,16 @@
       <w:r>
         <w:t>ing the accurate and principled applicant in a rapid time without facing any burdensome and</w:t>
       </w:r>
-      <w:bookmarkStart w:id="10" w:name="_Objectives"/>
+      <w:bookmarkStart w:id="9" w:name="_Objectives"/>
+      <w:bookmarkEnd w:id="9"/>
+      <w:r>
+        <w:rPr>
+          <w:spacing w:val="1"/>
+        </w:rPr>
+        <w:t xml:space="preserve"> </w:t>
+      </w:r>
+      <w:bookmarkStart w:id="10" w:name="_bookmark5"/>
       <w:bookmarkEnd w:id="10"/>
-      <w:r>
-        <w:rPr>
-          <w:spacing w:val="1"/>
-        </w:rPr>
-        <w:t xml:space="preserve"> </w:t>
-      </w:r>
-      <w:bookmarkStart w:id="11" w:name="_bookmark5"/>
-      <w:bookmarkEnd w:id="11"/>
       <w:r>
         <w:t>challenging</w:t>
       </w:r>
@@ -8835,10 +8832,10 @@
           <w:sz w:val="32"/>
         </w:rPr>
       </w:pPr>
-      <w:bookmarkStart w:id="12" w:name="Scope_and_Limitation"/>
-      <w:bookmarkStart w:id="13" w:name="_bookmark6"/>
+      <w:bookmarkStart w:id="11" w:name="Scope_and_Limitation"/>
+      <w:bookmarkStart w:id="12" w:name="_bookmark6"/>
+      <w:bookmarkEnd w:id="11"/>
       <w:bookmarkEnd w:id="12"/>
-      <w:bookmarkEnd w:id="13"/>
       <w:r>
         <w:rPr>
           <w:sz w:val="32"/>
@@ -9366,10 +9363,10 @@
           <w:sz w:val="24"/>
         </w:rPr>
       </w:pPr>
-      <w:bookmarkStart w:id="14" w:name="Report_Organization"/>
-      <w:bookmarkStart w:id="15" w:name="_bookmark9"/>
+      <w:bookmarkStart w:id="13" w:name="Report_Organization"/>
+      <w:bookmarkStart w:id="14" w:name="_bookmark9"/>
+      <w:bookmarkEnd w:id="13"/>
       <w:bookmarkEnd w:id="14"/>
-      <w:bookmarkEnd w:id="15"/>
       <w:r>
         <w:rPr>
           <w:sz w:val="24"/>
@@ -9663,10 +9660,10 @@
           <w:sz w:val="32"/>
         </w:rPr>
       </w:pPr>
-      <w:bookmarkStart w:id="16" w:name="Development_Methodology"/>
-      <w:bookmarkStart w:id="17" w:name="_bookmark7"/>
+      <w:bookmarkStart w:id="15" w:name="Development_Methodology"/>
+      <w:bookmarkStart w:id="16" w:name="_bookmark7"/>
+      <w:bookmarkEnd w:id="15"/>
       <w:bookmarkEnd w:id="16"/>
-      <w:bookmarkEnd w:id="17"/>
       <w:r>
         <w:rPr>
           <w:sz w:val="32"/>
@@ -10121,7 +10118,10 @@
         <w:t xml:space="preserve"> </w:t>
       </w:r>
       <w:r>
-        <w:t>be flexible, responding to feedback and adjusting priorities as needed throughout the develop-</w:t>
+        <w:t>be flexible, responding to feedback and adjusting priorities as needed throughou</w:t>
+      </w:r>
+      <w:r>
+        <w:t>t the develop</w:t>
       </w:r>
       <w:r>
         <w:rPr>
@@ -10223,8 +10223,8 @@
         <w:spacing w:before="97"/>
         <w:ind w:left="1773"/>
       </w:pPr>
-      <w:bookmarkStart w:id="18" w:name="_bookmark8"/>
-      <w:bookmarkEnd w:id="18"/>
+      <w:bookmarkStart w:id="17" w:name="_bookmark8"/>
+      <w:bookmarkEnd w:id="17"/>
       <w:r>
         <w:t>Figure</w:t>
       </w:r>
@@ -11998,10 +11998,10 @@
           <w:szCs w:val="40"/>
         </w:rPr>
       </w:pPr>
-      <w:bookmarkStart w:id="19" w:name="Background_Study_and_Literature_Review"/>
-      <w:bookmarkStart w:id="20" w:name="_bookmark10"/>
+      <w:bookmarkStart w:id="18" w:name="Background_Study_and_Literature_Review"/>
+      <w:bookmarkStart w:id="19" w:name="_bookmark10"/>
+      <w:bookmarkEnd w:id="18"/>
       <w:bookmarkEnd w:id="19"/>
-      <w:bookmarkEnd w:id="20"/>
       <w:r>
         <w:rPr>
           <w:b/>
@@ -12104,10 +12104,10 @@
           <w:sz w:val="32"/>
         </w:rPr>
       </w:pPr>
-      <w:bookmarkStart w:id="21" w:name="Background_Study"/>
-      <w:bookmarkStart w:id="22" w:name="_bookmark11"/>
+      <w:bookmarkStart w:id="20" w:name="Background_Study"/>
+      <w:bookmarkStart w:id="21" w:name="_bookmark11"/>
+      <w:bookmarkEnd w:id="20"/>
       <w:bookmarkEnd w:id="21"/>
-      <w:bookmarkEnd w:id="22"/>
       <w:r>
         <w:rPr>
           <w:sz w:val="32"/>
@@ -12150,10 +12150,10 @@
           <w:tab w:val="left" w:pos="1021"/>
         </w:tabs>
       </w:pPr>
-      <w:bookmarkStart w:id="23" w:name="cosine_similarity_algorithm"/>
-      <w:bookmarkStart w:id="24" w:name="_bookmark12"/>
+      <w:bookmarkStart w:id="22" w:name="cosine_similarity_algorithm"/>
+      <w:bookmarkStart w:id="23" w:name="_bookmark12"/>
+      <w:bookmarkEnd w:id="22"/>
       <w:bookmarkEnd w:id="23"/>
-      <w:bookmarkEnd w:id="24"/>
       <w:r>
         <w:t>C</w:t>
       </w:r>
@@ -12922,7 +12922,7 @@
           </mc:Choice>
           <mc:Fallback>
             <w:pict>
-              <v:line w14:anchorId="33F6C0DD" id="Straight Connector 12" o:spid="_x0000_s1026" style="position:absolute;z-index:487181824;visibility:visible;mso-wrap-style:square;mso-wrap-distance-left:9pt;mso-wrap-distance-top:0;mso-wrap-distance-right:9pt;mso-wrap-distance-bottom:0;mso-position-horizontal:absolute;mso-position-horizontal-relative:text;mso-position-vertical:absolute;mso-position-vertical-relative:text" from="331.75pt,36.85pt" to="391.9pt,36.85pt" o:gfxdata="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" strokecolor="#4579b8 [3044]">
+              <v:line w14:anchorId="0300A63C" id="Straight Connector 12" o:spid="_x0000_s1026" style="position:absolute;z-index:487181824;visibility:visible;mso-wrap-style:square;mso-wrap-distance-left:9pt;mso-wrap-distance-top:0;mso-wrap-distance-right:9pt;mso-wrap-distance-bottom:0;mso-position-horizontal:absolute;mso-position-horizontal-relative:text;mso-position-vertical:absolute;mso-position-vertical-relative:text" from="331.75pt,36.85pt" to="391.9pt,36.85pt" o:gfxdata="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" strokecolor="#4579b8 [3044]">
                 <v:stroke dashstyle="3 1"/>
               </v:line>
             </w:pict>
@@ -14070,16 +14070,16 @@
       <w:r>
         <w:t>screening</w:t>
       </w:r>
-      <w:bookmarkStart w:id="25" w:name="Text_Extraction_"/>
+      <w:bookmarkStart w:id="24" w:name="Text_Extraction_"/>
+      <w:bookmarkEnd w:id="24"/>
+      <w:r>
+        <w:rPr>
+          <w:spacing w:val="-57"/>
+        </w:rPr>
+        <w:t xml:space="preserve"> </w:t>
+      </w:r>
+      <w:bookmarkStart w:id="25" w:name="_bookmark13"/>
       <w:bookmarkEnd w:id="25"/>
-      <w:r>
-        <w:rPr>
-          <w:spacing w:val="-57"/>
-        </w:rPr>
-        <w:t xml:space="preserve"> </w:t>
-      </w:r>
-      <w:bookmarkStart w:id="26" w:name="_bookmark13"/>
-      <w:bookmarkEnd w:id="26"/>
       <w:r>
         <w:t>system.</w:t>
       </w:r>
@@ -14179,8 +14179,8 @@
         <w:spacing w:before="97"/>
         <w:ind w:left="3270"/>
       </w:pPr>
-      <w:bookmarkStart w:id="27" w:name="_bookmark14"/>
-      <w:bookmarkEnd w:id="27"/>
+      <w:bookmarkStart w:id="26" w:name="_bookmark14"/>
+      <w:bookmarkEnd w:id="26"/>
       <w:r>
         <w:t>Figure</w:t>
       </w:r>
@@ -14648,16 +14648,16 @@
       <w:r>
         <w:t>both</w:t>
       </w:r>
-      <w:bookmarkStart w:id="28" w:name="Literature_Review"/>
+      <w:bookmarkStart w:id="27" w:name="Literature_Review"/>
+      <w:bookmarkEnd w:id="27"/>
+      <w:r>
+        <w:rPr>
+          <w:spacing w:val="-57"/>
+        </w:rPr>
+        <w:t xml:space="preserve"> </w:t>
+      </w:r>
+      <w:bookmarkStart w:id="28" w:name="_bookmark15"/>
       <w:bookmarkEnd w:id="28"/>
-      <w:r>
-        <w:rPr>
-          <w:spacing w:val="-57"/>
-        </w:rPr>
-        <w:t xml:space="preserve"> </w:t>
-      </w:r>
-      <w:bookmarkStart w:id="29" w:name="_bookmark15"/>
-      <w:bookmarkEnd w:id="29"/>
       <w:r>
         <w:t>recruiters</w:t>
       </w:r>
@@ -15491,6 +15491,7 @@
         <w:ind w:left="160" w:right="1077" w:firstLine="351"/>
         <w:jc w:val="both"/>
       </w:pPr>
+      <w:bookmarkStart w:id="29" w:name="_GoBack"/>
       <w:r>
         <w:lastRenderedPageBreak/>
         <w:t>In 2017, an automated job screening system was proposed [H.Braun]. It discussesdifferent</w:t>
@@ -15705,6 +15706,7 @@
         </w:r>
       </w:hyperlink>
     </w:p>
+    <w:bookmarkEnd w:id="29"/>
     <w:p>
       <w:pPr>
         <w:pStyle w:val="BodyText"/>
@@ -26765,7 +26767,7 @@
                   <w:rPr>
                     <w:noProof/>
                   </w:rPr>
-                  <w:t>11</w:t>
+                  <w:t>2</w:t>
                 </w:r>
                 <w:r>
                   <w:fldChar w:fldCharType="end"/>

</xml_diff>